<commit_message>
Updated final Senses program (Thailand) with doc and image
</commit_message>
<xml_diff>
--- a/travel/programs/Wake_Up_Smell_the_Coffee.docx
+++ b/travel/programs/Wake_Up_Smell_the_Coffee.docx
@@ -299,9 +299,9 @@
             <w:r>
               <w:rPr>
                 <w:rFonts w:ascii="Chap Regular" w:hAnsi="Chap Regular"/>
-                <w:color w:val="FFFFFF" w:themeColor="background1"/>
-              </w:rPr>
-              <w:t>QUOTATION</w:t>
+                <w:color w:val="EDEAE5"/>
+              </w:rPr>
+              <w:t>PROPOSAL</w:t>
             </w:r>
           </w:p>
         </w:tc>
@@ -589,8 +589,6 @@
               </w:rPr>
               <w:t>s</w:t>
             </w:r>
-            <w:bookmarkStart w:id="0" w:name="_GoBack"/>
-            <w:bookmarkEnd w:id="0"/>
           </w:p>
         </w:tc>
       </w:tr>
@@ -666,7 +664,7 @@
                 <w:szCs w:val="28"/>
                 <w:lang w:val="en-US"/>
               </w:rPr>
-              <w:t>December 17</w:t>
+              <w:t>N/A</w:t>
             </w:r>
           </w:p>
         </w:tc>
@@ -888,6 +886,17 @@
                 <w:szCs w:val="28"/>
               </w:rPr>
             </w:pPr>
+            <w:r>
+              <w:rPr>
+                <w:rFonts w:ascii="Chap Regular" w:hAnsi="Chap Regular" w:cs="Arial"/>
+                <w:color w:val="EDEAE5"/>
+                <w:sz w:val="28"/>
+                <w:szCs w:val="28"/>
+              </w:rPr>
+              <w:t>N/A</w:t>
+            </w:r>
+            <w:bookmarkStart w:id="0" w:name="_GoBack"/>
+            <w:bookmarkEnd w:id="0"/>
           </w:p>
         </w:tc>
       </w:tr>
@@ -4964,7 +4973,7 @@
         <w:noProof/>
         <w:sz w:val="18"/>
       </w:rPr>
-      <w:t>19 March 2019</w:t>
+      <w:t>20 March 2019</w:t>
     </w:r>
     <w:r>
       <w:rPr>
@@ -6987,6 +6996,7 @@
     <w:lsdException w:name="HTML Sample" w:semiHidden="1" w:unhideWhenUsed="1"/>
     <w:lsdException w:name="HTML Typewriter" w:semiHidden="1" w:unhideWhenUsed="1"/>
     <w:lsdException w:name="HTML Variable" w:semiHidden="1" w:unhideWhenUsed="1"/>
+    <w:lsdException w:name="Normal Table" w:semiHidden="1" w:unhideWhenUsed="1"/>
     <w:lsdException w:name="annotation subject" w:semiHidden="1" w:unhideWhenUsed="1"/>
     <w:lsdException w:name="No List" w:semiHidden="1" w:unhideWhenUsed="1"/>
     <w:lsdException w:name="Outline List 1" w:semiHidden="1" w:unhideWhenUsed="1"/>
@@ -7033,8 +7043,10 @@
     <w:lsdException w:name="Table Subtle 2" w:semiHidden="1" w:unhideWhenUsed="1"/>
     <w:lsdException w:name="Table Web 1" w:semiHidden="1" w:unhideWhenUsed="1"/>
     <w:lsdException w:name="Table Web 2" w:semiHidden="1" w:unhideWhenUsed="1"/>
+    <w:lsdException w:name="Table Web 3" w:semiHidden="1" w:unhideWhenUsed="1"/>
     <w:lsdException w:name="Balloon Text" w:semiHidden="1" w:unhideWhenUsed="1"/>
     <w:lsdException w:name="Table Grid" w:uiPriority="39"/>
+    <w:lsdException w:name="Table Theme" w:semiHidden="1" w:unhideWhenUsed="1"/>
     <w:lsdException w:name="Placeholder Text" w:semiHidden="1"/>
     <w:lsdException w:name="No Spacing" w:uiPriority="1" w:qFormat="1"/>
     <w:lsdException w:name="Light Shading" w:uiPriority="60"/>

</xml_diff>